<commit_message>
Add text to jupyter notebook and remove word file from other paper
</commit_message>
<xml_diff>
--- a/Paper/Paper - Analise SEUC RN rv0.docx
+++ b/Paper/Paper - Analise SEUC RN rv0.docx
@@ -6913,27 +6913,14 @@
         <w:lastRenderedPageBreak/>
         <w:t xml:space="preserve">Tabela </w:t>
       </w:r>
-      <w:r>
-        <w:fldChar w:fldCharType="begin"/>
-      </w:r>
-      <w:r>
-        <w:instrText xml:space="preserve"> SEQ Tabela \* ARABIC </w:instrText>
-      </w:r>
-      <w:r>
-        <w:fldChar w:fldCharType="separate"/>
-      </w:r>
-      <w:r>
-        <w:rPr>
-          <w:noProof/>
-        </w:rPr>
-        <w:t>1</w:t>
-      </w:r>
-      <w:r>
-        <w:rPr>
-          <w:noProof/>
-        </w:rPr>
-        <w:fldChar w:fldCharType="end"/>
-      </w:r>
+      <w:fldSimple w:instr=" SEQ Tabela \* ARABIC ">
+        <w:r>
+          <w:rPr>
+            <w:noProof/>
+          </w:rPr>
+          <w:t>1</w:t>
+        </w:r>
+      </w:fldSimple>
       <w:r>
         <w:t xml:space="preserve"> – Área das Unidades de Conservação por esfera de gestão e categoria</w:t>
       </w:r>
@@ -14083,8 +14070,6 @@
           <w:bCs/>
         </w:rPr>
       </w:pPr>
-      <w:bookmarkStart w:id="0" w:name="_GoBack"/>
-      <w:bookmarkEnd w:id="0"/>
       <w:r>
         <w:rPr>
           <w:b/>
@@ -14143,6 +14128,7 @@
       <w:pPr>
         <w:ind w:firstLine="708"/>
       </w:pPr>
+      <w:bookmarkStart w:id="0" w:name="_GoBack"/>
       <w:r>
         <w:lastRenderedPageBreak/>
         <w:t>Um marco histórico do Sistema Estadual de Unidades de Conservação do Rio Grande do Norte pode ser relacionado à criação do Parque Estadual Dunas de Natal "Jornalista Luiz Maria Alves", em 1977, a primeira unidade de conservação do Rio Grande do Norte. Com uma área de 1.172 hectares localizada no município de Natal, o Parque das Dunas tem como objetivo garantir a preservação e conservação dos ecossistemas naturais englobados (Mata Atlântica e zona costeira), proteger os recursos genéticos, preservar sítios de valor histórico, arqueológico e geomorfológico, além de possibilitar estudos, pesquisas e trabalhos científicos e condições para o lazer, ecoturismo e atividades de conscientização ecológica.</w:t>
@@ -14305,12 +14291,6 @@
       </w:r>
     </w:p>
     <w:p>
-      <w:r>
-        <w:tab/>
-      </w:r>
-    </w:p>
-    <w:p/>
-    <w:p>
       <w:pPr>
         <w:ind w:firstLine="708"/>
       </w:pPr>
@@ -14333,11 +14313,7 @@
         <w:t xml:space="preserve"> </w:t>
       </w:r>
       <w:r>
-        <w:t xml:space="preserve">o sistema </w:t>
-      </w:r>
-      <w:r>
-        <w:lastRenderedPageBreak/>
-        <w:t xml:space="preserve">estadual de meio ambiente, </w:t>
+        <w:t xml:space="preserve">o sistema estadual de meio ambiente, </w:t>
       </w:r>
       <w:r>
         <w:t xml:space="preserve">as infrações e </w:t>
@@ -14369,6 +14345,7 @@
     </w:p>
     <w:p>
       <w:r>
+        <w:lastRenderedPageBreak/>
         <w:tab/>
         <w:t xml:space="preserve">Especificamente no que trata os espaços especialmente protegidos, o Sistema Estadual de Unidades de Conservação da Natureza - SEUC está estabelecido como um dos instrumentos da Política Estadual do Meio Ambiente, criado na </w:t>
       </w:r>
@@ -14501,6 +14478,7 @@
         <w:t xml:space="preserve">O Instituto de Desenvolvimento Sustentável e Meio Ambiente do Rio Grande do Norte – IDEMA é o órgão responsável pela proteção e melhoria da qualidade ambiental no Estado do Rio Grande do Norte. Visando cumprir a política estadual de meio ambiente, o IDEMA - que é o órgão executor do SISEMA, cria através da portaria 455/2003 o Núcleo de Gestão de Unidade de Conservação (NUC). O NUC tem por missão planejar, definir, propor a criação, implantar e gerir as unidades de conservação de forma participativa, assegurando a proteção da natureza e a qualidade de vida das gerações presentes e vindouras. </w:t>
       </w:r>
     </w:p>
+    <w:bookmarkEnd w:id="0"/>
     <w:p>
       <w:pPr>
         <w:ind w:firstLine="708"/>
@@ -14541,7 +14519,6 @@
         </w:numPr>
       </w:pPr>
       <w:r>
-        <w:lastRenderedPageBreak/>
         <w:t xml:space="preserve">2) </w:t>
       </w:r>
       <w:r>
@@ -14572,6 +14549,7 @@
         </w:numPr>
       </w:pPr>
       <w:r>
+        <w:lastRenderedPageBreak/>
         <w:t xml:space="preserve">4) </w:t>
       </w:r>
       <w:r>
@@ -15181,7 +15159,7 @@
               <v:stroke joinstyle="miter"/>
               <v:path gradientshapeok="t" o:connecttype="rect"/>
             </v:shapetype>
-            <v:shape id="PowerPlusWaterMarkObject2" o:spid="_x0000_s1026" type="#_x0000_t202" style="position:absolute;left:0;text-align:left;margin-left:0;margin-top:0;width:481.6pt;height:120.4pt;z-index:-251654144;visibility:visible;mso-wrap-style:square;mso-width-percent:0;mso-height-percent:0;mso-wrap-distance-left:9pt;mso-wrap-distance-top:0;mso-wrap-distance-right:9pt;mso-wrap-distance-bottom:0;mso-position-horizontal:center;mso-position-horizontal-relative:margin;mso-position-vertical:center;mso-position-vertical-relative:margin;mso-width-percent:0;mso-height-percent:0;mso-width-relative:page;mso-height-relative:page;v-text-anchor:top" o:gfxdata="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" filled="f" stroked="f">
+            <v:shape id="PowerPlusWaterMarkObject2" o:spid="_x0000_s1026" type="#_x0000_t202" style="position:absolute;left:0;text-align:left;margin-left:0;margin-top:0;width:481.6pt;height:120.4pt;z-index:-251654144;visibility:visible;mso-wrap-style:square;mso-width-percent:0;mso-height-percent:0;mso-wrap-distance-left:9pt;mso-wrap-distance-top:0;mso-wrap-distance-right:9pt;mso-wrap-distance-bottom:0;mso-position-horizontal:center;mso-position-horizontal-relative:margin;mso-position-vertical:center;mso-position-vertical-relative:margin;mso-width-percent:0;mso-height-percent:0;mso-width-relative:page;mso-height-relative:page;v-text-anchor:top" o:gfxdata="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" filled="f" stroked="f">
               <v:stroke joinstyle="round"/>
               <v:path arrowok="t"/>
               <v:textbox>
@@ -15321,7 +15299,7 @@
               <v:stroke joinstyle="miter"/>
               <v:path gradientshapeok="t" o:connecttype="rect"/>
             </v:shapetype>
-            <v:shape id="PowerPlusWaterMarkObject3" o:spid="_x0000_s1027" type="#_x0000_t202" style="position:absolute;left:0;text-align:left;margin-left:0;margin-top:0;width:481.6pt;height:120.4pt;z-index:-251653120;visibility:visible;mso-wrap-style:square;mso-width-percent:0;mso-height-percent:0;mso-wrap-distance-left:9pt;mso-wrap-distance-top:0;mso-wrap-distance-right:9pt;mso-wrap-distance-bottom:0;mso-position-horizontal:center;mso-position-horizontal-relative:margin;mso-position-vertical:center;mso-position-vertical-relative:margin;mso-width-percent:0;mso-height-percent:0;mso-width-relative:page;mso-height-relative:page;v-text-anchor:top" o:gfxdata="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" filled="f" stroked="f">
+            <v:shape id="PowerPlusWaterMarkObject3" o:spid="_x0000_s1027" type="#_x0000_t202" style="position:absolute;left:0;text-align:left;margin-left:0;margin-top:0;width:481.6pt;height:120.4pt;z-index:-251653120;visibility:visible;mso-wrap-style:square;mso-width-percent:0;mso-height-percent:0;mso-wrap-distance-left:9pt;mso-wrap-distance-top:0;mso-wrap-distance-right:9pt;mso-wrap-distance-bottom:0;mso-position-horizontal:center;mso-position-horizontal-relative:margin;mso-position-vertical:center;mso-position-vertical-relative:margin;mso-width-percent:0;mso-height-percent:0;mso-width-relative:page;mso-height-relative:page;v-text-anchor:top" o:gfxdata="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" filled="f" stroked="f">
               <v:stroke joinstyle="round"/>
               <v:path arrowok="t"/>
               <v:textbox>
@@ -15461,7 +15439,7 @@
               <v:stroke joinstyle="miter"/>
               <v:path gradientshapeok="t" o:connecttype="rect"/>
             </v:shapetype>
-            <v:shape id="_x0000_s1028" type="#_x0000_t202" style="position:absolute;left:0;text-align:left;margin-left:0;margin-top:0;width:481.6pt;height:120.4pt;z-index:-251657216;visibility:visible;mso-wrap-style:square;mso-width-percent:0;mso-height-percent:0;mso-wrap-distance-left:9pt;mso-wrap-distance-top:0;mso-wrap-distance-right:9pt;mso-wrap-distance-bottom:0;mso-position-horizontal:center;mso-position-horizontal-relative:margin;mso-position-vertical:center;mso-position-vertical-relative:margin;mso-width-percent:0;mso-height-percent:0;mso-width-relative:page;mso-height-relative:page;v-text-anchor:top" o:gfxdata="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" filled="f" stroked="f">
+            <v:shape id="_x0000_s1028" type="#_x0000_t202" style="position:absolute;left:0;text-align:left;margin-left:0;margin-top:0;width:481.6pt;height:120.4pt;z-index:-251657216;visibility:visible;mso-wrap-style:square;mso-width-percent:0;mso-height-percent:0;mso-wrap-distance-left:9pt;mso-wrap-distance-top:0;mso-wrap-distance-right:9pt;mso-wrap-distance-bottom:0;mso-position-horizontal:center;mso-position-horizontal-relative:margin;mso-position-vertical:center;mso-position-vertical-relative:margin;mso-width-percent:0;mso-height-percent:0;mso-width-relative:page;mso-height-relative:page;v-text-anchor:top" o:gfxdata="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" filled="f" stroked="f">
               <v:stroke joinstyle="round"/>
               <v:path arrowok="t"/>
               <v:textbox>
@@ -15601,7 +15579,7 @@
               <v:stroke joinstyle="miter"/>
               <v:path gradientshapeok="t" o:connecttype="rect"/>
             </v:shapetype>
-            <v:shape id="_x0000_s1029" type="#_x0000_t202" style="position:absolute;left:0;text-align:left;margin-left:0;margin-top:0;width:481.6pt;height:120.4pt;z-index:-251656192;visibility:visible;mso-wrap-style:square;mso-width-percent:0;mso-height-percent:0;mso-wrap-distance-left:9pt;mso-wrap-distance-top:0;mso-wrap-distance-right:9pt;mso-wrap-distance-bottom:0;mso-position-horizontal:center;mso-position-horizontal-relative:margin;mso-position-vertical:center;mso-position-vertical-relative:margin;mso-width-percent:0;mso-height-percent:0;mso-width-relative:page;mso-height-relative:page;v-text-anchor:top" o:gfxdata="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" filled="f" stroked="f">
+            <v:shape id="_x0000_s1029" type="#_x0000_t202" style="position:absolute;left:0;text-align:left;margin-left:0;margin-top:0;width:481.6pt;height:120.4pt;z-index:-251656192;visibility:visible;mso-wrap-style:square;mso-width-percent:0;mso-height-percent:0;mso-wrap-distance-left:9pt;mso-wrap-distance-top:0;mso-wrap-distance-right:9pt;mso-wrap-distance-bottom:0;mso-position-horizontal:center;mso-position-horizontal-relative:margin;mso-position-vertical:center;mso-position-vertical-relative:margin;mso-width-percent:0;mso-height-percent:0;mso-width-relative:page;mso-height-relative:page;v-text-anchor:top" o:gfxdata="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" filled="f" stroked="f">
               <v:stroke joinstyle="round"/>
               <v:path arrowok="t"/>
               <v:textbox>
@@ -17167,7 +17145,7 @@
       </w:pPr>
     </w:pPrDefault>
   </w:docDefaults>
-  <w:latentStyles w:defLockedState="0" w:defUIPriority="99" w:defSemiHidden="0" w:defUnhideWhenUsed="0" w:defQFormat="0" w:count="376">
+  <w:latentStyles w:defLockedState="0" w:defUIPriority="99" w:defSemiHidden="0" w:defUnhideWhenUsed="0" w:defQFormat="0" w:count="377">
     <w:lsdException w:name="Normal" w:uiPriority="0" w:qFormat="1"/>
     <w:lsdException w:name="heading 1" w:uiPriority="9" w:qFormat="1"/>
     <w:lsdException w:name="heading 2" w:semiHidden="1" w:uiPriority="9" w:unhideWhenUsed="1" w:qFormat="1"/>
@@ -17273,7 +17251,6 @@
     <w:lsdException w:name="HTML Sample" w:semiHidden="1" w:unhideWhenUsed="1"/>
     <w:lsdException w:name="HTML Typewriter" w:semiHidden="1" w:unhideWhenUsed="1"/>
     <w:lsdException w:name="HTML Variable" w:semiHidden="1" w:unhideWhenUsed="1"/>
-    <w:lsdException w:name="Normal Table" w:semiHidden="1" w:unhideWhenUsed="1"/>
     <w:lsdException w:name="annotation subject" w:semiHidden="1" w:unhideWhenUsed="1"/>
     <w:lsdException w:name="No List" w:semiHidden="1" w:unhideWhenUsed="1"/>
     <w:lsdException w:name="Outline List 1" w:semiHidden="1" w:unhideWhenUsed="1"/>
@@ -17320,10 +17297,8 @@
     <w:lsdException w:name="Table Subtle 2" w:semiHidden="1" w:unhideWhenUsed="1"/>
     <w:lsdException w:name="Table Web 1" w:semiHidden="1" w:unhideWhenUsed="1"/>
     <w:lsdException w:name="Table Web 2" w:semiHidden="1" w:unhideWhenUsed="1"/>
-    <w:lsdException w:name="Table Web 3" w:semiHidden="1" w:unhideWhenUsed="1"/>
     <w:lsdException w:name="Balloon Text" w:semiHidden="1" w:unhideWhenUsed="1"/>
     <w:lsdException w:name="Table Grid" w:uiPriority="39"/>
-    <w:lsdException w:name="Table Theme" w:semiHidden="1" w:unhideWhenUsed="1"/>
     <w:lsdException w:name="Placeholder Text" w:semiHidden="1"/>
     <w:lsdException w:name="No Spacing" w:uiPriority="1" w:qFormat="1"/>
     <w:lsdException w:name="Light Shading" w:uiPriority="60"/>
@@ -17435,11 +17410,6 @@
     <w:lsdException w:name="Book Title" w:uiPriority="33" w:qFormat="1"/>
     <w:lsdException w:name="Bibliography" w:semiHidden="1" w:uiPriority="37" w:unhideWhenUsed="1"/>
     <w:lsdException w:name="TOC Heading" w:semiHidden="1" w:uiPriority="39" w:unhideWhenUsed="1" w:qFormat="1"/>
-    <w:lsdException w:name="Plain Table 5" w:semiHidden="1" w:unhideWhenUsed="1"/>
-    <w:lsdException w:name="Grid Table Light" w:semiHidden="1" w:unhideWhenUsed="1"/>
-    <w:lsdException w:name="Grid Table 1 Light" w:semiHidden="1" w:unhideWhenUsed="1"/>
-    <w:lsdException w:name="Grid Table 2" w:semiHidden="1" w:unhideWhenUsed="1"/>
-    <w:lsdException w:name="Grid Table 3" w:semiHidden="1" w:unhideWhenUsed="1"/>
     <w:lsdException w:name="Grid Table 4" w:uiPriority="49"/>
     <w:lsdException w:name="Grid Table 5 Dark" w:uiPriority="50"/>
     <w:lsdException w:name="Grid Table 6 Colorful" w:uiPriority="51"/>
@@ -17540,6 +17510,7 @@
     <w:lsdException w:name="Hashtag" w:semiHidden="1" w:unhideWhenUsed="1"/>
     <w:lsdException w:name="Unresolved Mention" w:semiHidden="1" w:unhideWhenUsed="1"/>
     <w:lsdException w:name="Smart Link" w:semiHidden="1" w:unhideWhenUsed="1"/>
+    <w:lsdException w:name="Smart Link Error" w:semiHidden="1" w:unhideWhenUsed="1"/>
   </w:latentStyles>
   <w:style w:type="paragraph" w:default="1" w:styleId="Normal">
     <w:name w:val="Normal"/>
@@ -18282,7 +18253,7 @@
 </file>
 
 <file path=customXml/itemProps1.xml><?xml version="1.0" encoding="utf-8"?>
-<ds:datastoreItem xmlns:ds="http://schemas.openxmlformats.org/officeDocument/2006/customXml" ds:itemID="{9CE92D3D-04CE-BC4D-8E29-6324954B84B8}">
+<ds:datastoreItem xmlns:ds="http://schemas.openxmlformats.org/officeDocument/2006/customXml" ds:itemID="{F0A5EBFC-A9D6-F947-9E0F-B0452D6BC38A}">
   <ds:schemaRefs>
     <ds:schemaRef ds:uri="http://schemas.openxmlformats.org/officeDocument/2006/bibliography"/>
   </ds:schemaRefs>

</xml_diff>